<commit_message>
completed checklist up to week 7
</commit_message>
<xml_diff>
--- a/Analysis and Design PDA Evidence.docx
+++ b/Analysis and Design PDA Evidence.docx
@@ -43,16 +43,17 @@
         <w:rPr/>
       </w:pPr>
       <w:r>
+        <w:rPr/>
         <w:drawing>
           <wp:inline distB="114300" distT="114300" distL="114300" distR="114300">
             <wp:extent cx="5819775" cy="5343525"/>
             <wp:effectExtent b="0" l="0" r="0" t="0"/>
-            <wp:docPr descr="Use Case Diagram.png" id="1" name="image4.png"/>
+            <wp:docPr descr="Use Case Diagram.png" id="1" name="image3.png"/>
             <a:graphic>
               <a:graphicData uri="http://schemas.openxmlformats.org/drawingml/2006/picture">
                 <pic:pic>
                   <pic:nvPicPr>
-                    <pic:cNvPr descr="Use Case Diagram.png" id="0" name="image4.png"/>
+                    <pic:cNvPr descr="Use Case Diagram.png" id="0" name="image3.png"/>
                     <pic:cNvPicPr preferRelativeResize="0"/>
                   </pic:nvPicPr>
                   <pic:blipFill>
@@ -221,16 +222,17 @@
         <w:rPr/>
       </w:pPr>
       <w:r>
+        <w:rPr/>
         <w:drawing>
           <wp:inline distB="114300" distT="114300" distL="114300" distR="114300">
             <wp:extent cx="5534025" cy="3095625"/>
             <wp:effectExtent b="0" l="0" r="0" t="0"/>
-            <wp:docPr descr="Class Diagram.png" id="3" name="image6.png"/>
+            <wp:docPr descr="Class Diagram.png" id="5" name="image10.png"/>
             <a:graphic>
               <a:graphicData uri="http://schemas.openxmlformats.org/drawingml/2006/picture">
                 <pic:pic>
                   <pic:nvPicPr>
-                    <pic:cNvPr descr="Class Diagram.png" id="0" name="image6.png"/>
+                    <pic:cNvPr descr="Class Diagram.png" id="0" name="image10.png"/>
                     <pic:cNvPicPr preferRelativeResize="0"/>
                   </pic:nvPicPr>
                   <pic:blipFill>
@@ -300,16 +302,17 @@
         <w:rPr/>
       </w:pPr>
       <w:r>
+        <w:rPr/>
         <w:drawing>
           <wp:inline distB="114300" distT="114300" distL="114300" distR="114300">
             <wp:extent cx="5534025" cy="2466975"/>
             <wp:effectExtent b="0" l="0" r="0" t="0"/>
-            <wp:docPr descr="Object Diagram.png" id="2" name="image5.png"/>
+            <wp:docPr descr="Object Diagram.png" id="2" name="image6.png"/>
             <a:graphic>
               <a:graphicData uri="http://schemas.openxmlformats.org/drawingml/2006/picture">
                 <pic:pic>
                   <pic:nvPicPr>
-                    <pic:cNvPr descr="Object Diagram.png" id="0" name="image5.png"/>
+                    <pic:cNvPr descr="Object Diagram.png" id="0" name="image6.png"/>
                     <pic:cNvPicPr preferRelativeResize="0"/>
                   </pic:nvPicPr>
                   <pic:blipFill>
@@ -459,6 +462,1195 @@
         <w:rPr>
           <w:rtl w:val="0"/>
         </w:rPr>
+      </w:r>
+    </w:p>
+    <w:p>
+      <w:pPr>
+        <w:contextualSpacing w:val="0"/>
+        <w:rPr/>
+      </w:pPr>
+      <w:r>
+        <w:rPr/>
+        <w:drawing>
+          <wp:inline distB="114300" distT="114300" distL="114300" distR="114300">
+            <wp:extent cx="3976688" cy="7722044"/>
+            <wp:effectExtent b="0" l="0" r="0" t="0"/>
+            <wp:docPr descr="Activity Diagram.jpg" id="4" name="image9.jpg"/>
+            <a:graphic>
+              <a:graphicData uri="http://schemas.openxmlformats.org/drawingml/2006/picture">
+                <pic:pic>
+                  <pic:nvPicPr>
+                    <pic:cNvPr descr="Activity Diagram.jpg" id="0" name="image9.jpg"/>
+                    <pic:cNvPicPr preferRelativeResize="0"/>
+                  </pic:nvPicPr>
+                  <pic:blipFill>
+                    <a:blip r:embed="rId8"/>
+                    <a:srcRect b="0" l="0" r="0" t="0"/>
+                    <a:stretch>
+                      <a:fillRect/>
+                    </a:stretch>
+                  </pic:blipFill>
+                  <pic:spPr>
+                    <a:xfrm>
+                      <a:off x="0" y="0"/>
+                      <a:ext cx="3976688" cy="7722044"/>
+                    </a:xfrm>
+                    <a:prstGeom prst="rect"/>
+                    <a:ln/>
+                  </pic:spPr>
+                </pic:pic>
+              </a:graphicData>
+            </a:graphic>
+          </wp:inline>
+        </w:drawing>
+      </w:r>
+      <w:r>
+        <w:rPr>
+          <w:rtl w:val="0"/>
+        </w:rPr>
+      </w:r>
+    </w:p>
+    <w:p>
+      <w:pPr>
+        <w:contextualSpacing w:val="0"/>
+        <w:rPr/>
+      </w:pPr>
+      <w:r>
+        <w:rPr>
+          <w:rtl w:val="0"/>
+        </w:rPr>
+        <w:t xml:space="preserve">AD 5 Inheritance Diagram</w:t>
+      </w:r>
+    </w:p>
+    <w:p>
+      <w:pPr>
+        <w:contextualSpacing w:val="0"/>
+        <w:rPr/>
+      </w:pPr>
+      <w:r>
+        <w:rPr>
+          <w:rtl w:val="0"/>
+        </w:rPr>
+      </w:r>
+    </w:p>
+    <w:p>
+      <w:pPr>
+        <w:contextualSpacing w:val="0"/>
+        <w:rPr/>
+      </w:pPr>
+      <w:r>
+        <w:rPr/>
+        <w:drawing>
+          <wp:inline distB="114300" distT="114300" distL="114300" distR="114300">
+            <wp:extent cx="5343525" cy="3743325"/>
+            <wp:effectExtent b="0" l="0" r="0" t="0"/>
+            <wp:docPr descr="Inheritance.png" id="3" name="image7.png"/>
+            <a:graphic>
+              <a:graphicData uri="http://schemas.openxmlformats.org/drawingml/2006/picture">
+                <pic:pic>
+                  <pic:nvPicPr>
+                    <pic:cNvPr descr="Inheritance.png" id="0" name="image7.png"/>
+                    <pic:cNvPicPr preferRelativeResize="0"/>
+                  </pic:nvPicPr>
+                  <pic:blipFill>
+                    <a:blip r:embed="rId9"/>
+                    <a:srcRect b="0" l="0" r="0" t="0"/>
+                    <a:stretch>
+                      <a:fillRect/>
+                    </a:stretch>
+                  </pic:blipFill>
+                  <pic:spPr>
+                    <a:xfrm>
+                      <a:off x="0" y="0"/>
+                      <a:ext cx="5343525" cy="3743325"/>
+                    </a:xfrm>
+                    <a:prstGeom prst="rect"/>
+                    <a:ln/>
+                  </pic:spPr>
+                </pic:pic>
+              </a:graphicData>
+            </a:graphic>
+          </wp:inline>
+        </w:drawing>
+      </w:r>
+      <w:r>
+        <w:rPr>
+          <w:rtl w:val="0"/>
+        </w:rPr>
+      </w:r>
+    </w:p>
+    <w:p>
+      <w:pPr>
+        <w:contextualSpacing w:val="0"/>
+        <w:rPr/>
+      </w:pPr>
+      <w:r>
+        <w:rPr>
+          <w:rtl w:val="0"/>
+        </w:rPr>
+      </w:r>
+    </w:p>
+    <w:p>
+      <w:pPr>
+        <w:contextualSpacing w:val="0"/>
+        <w:rPr/>
+      </w:pPr>
+      <w:r>
+        <w:rPr>
+          <w:rtl w:val="0"/>
+        </w:rPr>
+      </w:r>
+    </w:p>
+    <w:p>
+      <w:pPr>
+        <w:contextualSpacing w:val="0"/>
+        <w:rPr/>
+      </w:pPr>
+      <w:r>
+        <w:rPr>
+          <w:rtl w:val="0"/>
+        </w:rPr>
+      </w:r>
+    </w:p>
+    <w:p>
+      <w:pPr>
+        <w:contextualSpacing w:val="0"/>
+        <w:rPr/>
+      </w:pPr>
+      <w:r>
+        <w:rPr>
+          <w:rtl w:val="0"/>
+        </w:rPr>
+        <w:t xml:space="preserve">AD 6 Implementations Constraints Plan</w:t>
+      </w:r>
+    </w:p>
+    <w:p>
+      <w:pPr>
+        <w:contextualSpacing w:val="0"/>
+        <w:rPr/>
+      </w:pPr>
+      <w:r>
+        <w:rPr>
+          <w:rtl w:val="0"/>
+        </w:rPr>
+      </w:r>
+    </w:p>
+    <w:tbl>
+      <w:tblPr>
+        <w:tblStyle w:val="Table1"/>
+        <w:tblW w:w="9360.0" w:type="dxa"/>
+        <w:jc w:val="left"/>
+        <w:tblInd w:w="100.0" w:type="pct"/>
+        <w:tblBorders>
+          <w:top w:color="000000" w:space="0" w:sz="8" w:val="single"/>
+          <w:left w:color="000000" w:space="0" w:sz="8" w:val="single"/>
+          <w:bottom w:color="000000" w:space="0" w:sz="8" w:val="single"/>
+          <w:right w:color="000000" w:space="0" w:sz="8" w:val="single"/>
+          <w:insideH w:color="000000" w:space="0" w:sz="8" w:val="single"/>
+          <w:insideV w:color="000000" w:space="0" w:sz="8" w:val="single"/>
+        </w:tblBorders>
+        <w:tblLayout w:type="fixed"/>
+        <w:tblLook w:val="0600"/>
+      </w:tblPr>
+      <w:tblGrid>
+        <w:gridCol w:w="3120"/>
+        <w:gridCol w:w="3120"/>
+        <w:gridCol w:w="3120"/>
+        <w:tblGridChange w:id="0">
+          <w:tblGrid>
+            <w:gridCol w:w="3120"/>
+            <w:gridCol w:w="3120"/>
+            <w:gridCol w:w="3120"/>
+          </w:tblGrid>
+        </w:tblGridChange>
+      </w:tblGrid>
+      <w:tr>
+        <w:tc>
+          <w:tcPr>
+            <w:shd w:fill="auto" w:val="clear"/>
+            <w:tcMar>
+              <w:top w:w="100.0" w:type="dxa"/>
+              <w:left w:w="100.0" w:type="dxa"/>
+              <w:bottom w:w="100.0" w:type="dxa"/>
+              <w:right w:w="100.0" w:type="dxa"/>
+            </w:tcMar>
+            <w:vAlign w:val="top"/>
+          </w:tcPr>
+          <w:p>
+            <w:pPr>
+              <w:keepNext w:val="0"/>
+              <w:keepLines w:val="0"/>
+              <w:widowControl w:val="0"/>
+              <w:pBdr>
+                <w:top w:space="0" w:sz="0" w:val="nil"/>
+                <w:left w:space="0" w:sz="0" w:val="nil"/>
+                <w:bottom w:space="0" w:sz="0" w:val="nil"/>
+                <w:right w:space="0" w:sz="0" w:val="nil"/>
+                <w:between w:space="0" w:sz="0" w:val="nil"/>
+              </w:pBdr>
+              <w:shd w:fill="auto" w:val="clear"/>
+              <w:spacing w:after="0" w:before="0" w:line="240" w:lineRule="auto"/>
+              <w:ind w:left="0" w:right="0" w:firstLine="0"/>
+              <w:contextualSpacing w:val="0"/>
+              <w:jc w:val="left"/>
+              <w:rPr/>
+            </w:pPr>
+            <w:r>
+              <w:rPr>
+                <w:rtl w:val="0"/>
+              </w:rPr>
+              <w:t xml:space="preserve">Constraint</w:t>
+            </w:r>
+          </w:p>
+        </w:tc>
+        <w:tc>
+          <w:tcPr>
+            <w:shd w:fill="auto" w:val="clear"/>
+            <w:tcMar>
+              <w:top w:w="100.0" w:type="dxa"/>
+              <w:left w:w="100.0" w:type="dxa"/>
+              <w:bottom w:w="100.0" w:type="dxa"/>
+              <w:right w:w="100.0" w:type="dxa"/>
+            </w:tcMar>
+            <w:vAlign w:val="top"/>
+          </w:tcPr>
+          <w:p>
+            <w:pPr>
+              <w:keepNext w:val="0"/>
+              <w:keepLines w:val="0"/>
+              <w:widowControl w:val="0"/>
+              <w:pBdr>
+                <w:top w:space="0" w:sz="0" w:val="nil"/>
+                <w:left w:space="0" w:sz="0" w:val="nil"/>
+                <w:bottom w:space="0" w:sz="0" w:val="nil"/>
+                <w:right w:space="0" w:sz="0" w:val="nil"/>
+                <w:between w:space="0" w:sz="0" w:val="nil"/>
+              </w:pBdr>
+              <w:shd w:fill="auto" w:val="clear"/>
+              <w:spacing w:after="0" w:before="0" w:line="240" w:lineRule="auto"/>
+              <w:ind w:left="0" w:right="0" w:firstLine="0"/>
+              <w:contextualSpacing w:val="0"/>
+              <w:jc w:val="left"/>
+              <w:rPr/>
+            </w:pPr>
+            <w:r>
+              <w:rPr>
+                <w:rtl w:val="0"/>
+              </w:rPr>
+              <w:t xml:space="preserve">Possible Effect of constraint on product</w:t>
+            </w:r>
+          </w:p>
+        </w:tc>
+        <w:tc>
+          <w:tcPr>
+            <w:shd w:fill="auto" w:val="clear"/>
+            <w:tcMar>
+              <w:top w:w="100.0" w:type="dxa"/>
+              <w:left w:w="100.0" w:type="dxa"/>
+              <w:bottom w:w="100.0" w:type="dxa"/>
+              <w:right w:w="100.0" w:type="dxa"/>
+            </w:tcMar>
+            <w:vAlign w:val="top"/>
+          </w:tcPr>
+          <w:p>
+            <w:pPr>
+              <w:keepNext w:val="0"/>
+              <w:keepLines w:val="0"/>
+              <w:widowControl w:val="0"/>
+              <w:pBdr>
+                <w:top w:space="0" w:sz="0" w:val="nil"/>
+                <w:left w:space="0" w:sz="0" w:val="nil"/>
+                <w:bottom w:space="0" w:sz="0" w:val="nil"/>
+                <w:right w:space="0" w:sz="0" w:val="nil"/>
+                <w:between w:space="0" w:sz="0" w:val="nil"/>
+              </w:pBdr>
+              <w:shd w:fill="auto" w:val="clear"/>
+              <w:spacing w:after="0" w:before="0" w:line="240" w:lineRule="auto"/>
+              <w:ind w:left="0" w:right="0" w:firstLine="0"/>
+              <w:contextualSpacing w:val="0"/>
+              <w:jc w:val="left"/>
+              <w:rPr/>
+            </w:pPr>
+            <w:r>
+              <w:rPr>
+                <w:rtl w:val="0"/>
+              </w:rPr>
+              <w:t xml:space="preserve">Solution</w:t>
+            </w:r>
+          </w:p>
+        </w:tc>
+      </w:tr>
+      <w:tr>
+        <w:tc>
+          <w:tcPr>
+            <w:shd w:fill="auto" w:val="clear"/>
+            <w:tcMar>
+              <w:top w:w="100.0" w:type="dxa"/>
+              <w:left w:w="100.0" w:type="dxa"/>
+              <w:bottom w:w="100.0" w:type="dxa"/>
+              <w:right w:w="100.0" w:type="dxa"/>
+            </w:tcMar>
+            <w:vAlign w:val="top"/>
+          </w:tcPr>
+          <w:p>
+            <w:pPr>
+              <w:keepNext w:val="0"/>
+              <w:keepLines w:val="0"/>
+              <w:widowControl w:val="0"/>
+              <w:pBdr>
+                <w:top w:space="0" w:sz="0" w:val="nil"/>
+                <w:left w:space="0" w:sz="0" w:val="nil"/>
+                <w:bottom w:space="0" w:sz="0" w:val="nil"/>
+                <w:right w:space="0" w:sz="0" w:val="nil"/>
+                <w:between w:space="0" w:sz="0" w:val="nil"/>
+              </w:pBdr>
+              <w:shd w:fill="auto" w:val="clear"/>
+              <w:spacing w:after="0" w:before="0" w:line="240" w:lineRule="auto"/>
+              <w:ind w:left="0" w:right="0" w:firstLine="0"/>
+              <w:contextualSpacing w:val="0"/>
+              <w:jc w:val="left"/>
+              <w:rPr/>
+            </w:pPr>
+            <w:r>
+              <w:rPr>
+                <w:rtl w:val="0"/>
+              </w:rPr>
+              <w:t xml:space="preserve">Hardware and software platforms</w:t>
+            </w:r>
+          </w:p>
+        </w:tc>
+        <w:tc>
+          <w:tcPr>
+            <w:shd w:fill="auto" w:val="clear"/>
+            <w:tcMar>
+              <w:top w:w="100.0" w:type="dxa"/>
+              <w:left w:w="100.0" w:type="dxa"/>
+              <w:bottom w:w="100.0" w:type="dxa"/>
+              <w:right w:w="100.0" w:type="dxa"/>
+            </w:tcMar>
+            <w:vAlign w:val="top"/>
+          </w:tcPr>
+          <w:p>
+            <w:pPr>
+              <w:keepNext w:val="0"/>
+              <w:keepLines w:val="0"/>
+              <w:widowControl w:val="0"/>
+              <w:pBdr>
+                <w:top w:space="0" w:sz="0" w:val="nil"/>
+                <w:left w:space="0" w:sz="0" w:val="nil"/>
+                <w:bottom w:space="0" w:sz="0" w:val="nil"/>
+                <w:right w:space="0" w:sz="0" w:val="nil"/>
+                <w:between w:space="0" w:sz="0" w:val="nil"/>
+              </w:pBdr>
+              <w:shd w:fill="auto" w:val="clear"/>
+              <w:spacing w:after="0" w:before="0" w:line="240" w:lineRule="auto"/>
+              <w:ind w:left="0" w:right="0" w:firstLine="0"/>
+              <w:contextualSpacing w:val="0"/>
+              <w:jc w:val="left"/>
+              <w:rPr/>
+            </w:pPr>
+            <w:r>
+              <w:rPr>
+                <w:rtl w:val="0"/>
+              </w:rPr>
+              <w:t xml:space="preserve">May not be compatible with all devices. </w:t>
+            </w:r>
+          </w:p>
+          <w:p>
+            <w:pPr>
+              <w:keepNext w:val="0"/>
+              <w:keepLines w:val="0"/>
+              <w:widowControl w:val="0"/>
+              <w:pBdr>
+                <w:top w:space="0" w:sz="0" w:val="nil"/>
+                <w:left w:space="0" w:sz="0" w:val="nil"/>
+                <w:bottom w:space="0" w:sz="0" w:val="nil"/>
+                <w:right w:space="0" w:sz="0" w:val="nil"/>
+                <w:between w:space="0" w:sz="0" w:val="nil"/>
+              </w:pBdr>
+              <w:shd w:fill="auto" w:val="clear"/>
+              <w:spacing w:after="0" w:before="0" w:line="240" w:lineRule="auto"/>
+              <w:ind w:left="0" w:right="0" w:firstLine="0"/>
+              <w:contextualSpacing w:val="0"/>
+              <w:jc w:val="left"/>
+              <w:rPr/>
+            </w:pPr>
+            <w:r>
+              <w:rPr>
+                <w:rtl w:val="0"/>
+              </w:rPr>
+              <w:t xml:space="preserve">Page may not work or it may run slowly - users may not use again as a result</w:t>
+            </w:r>
+          </w:p>
+        </w:tc>
+        <w:tc>
+          <w:tcPr>
+            <w:shd w:fill="auto" w:val="clear"/>
+            <w:tcMar>
+              <w:top w:w="100.0" w:type="dxa"/>
+              <w:left w:w="100.0" w:type="dxa"/>
+              <w:bottom w:w="100.0" w:type="dxa"/>
+              <w:right w:w="100.0" w:type="dxa"/>
+            </w:tcMar>
+            <w:vAlign w:val="top"/>
+          </w:tcPr>
+          <w:p>
+            <w:pPr>
+              <w:keepNext w:val="0"/>
+              <w:keepLines w:val="0"/>
+              <w:widowControl w:val="0"/>
+              <w:pBdr>
+                <w:top w:space="0" w:sz="0" w:val="nil"/>
+                <w:left w:space="0" w:sz="0" w:val="nil"/>
+                <w:bottom w:space="0" w:sz="0" w:val="nil"/>
+                <w:right w:space="0" w:sz="0" w:val="nil"/>
+                <w:between w:space="0" w:sz="0" w:val="nil"/>
+              </w:pBdr>
+              <w:shd w:fill="auto" w:val="clear"/>
+              <w:spacing w:after="0" w:before="0" w:line="240" w:lineRule="auto"/>
+              <w:ind w:left="0" w:right="0" w:firstLine="0"/>
+              <w:contextualSpacing w:val="0"/>
+              <w:jc w:val="left"/>
+              <w:rPr/>
+            </w:pPr>
+            <w:r>
+              <w:rPr>
+                <w:rtl w:val="0"/>
+              </w:rPr>
+              <w:t xml:space="preserve">Ensure compatible with older browsers</w:t>
+            </w:r>
+          </w:p>
+        </w:tc>
+      </w:tr>
+      <w:tr>
+        <w:tc>
+          <w:tcPr>
+            <w:shd w:fill="auto" w:val="clear"/>
+            <w:tcMar>
+              <w:top w:w="100.0" w:type="dxa"/>
+              <w:left w:w="100.0" w:type="dxa"/>
+              <w:bottom w:w="100.0" w:type="dxa"/>
+              <w:right w:w="100.0" w:type="dxa"/>
+            </w:tcMar>
+            <w:vAlign w:val="top"/>
+          </w:tcPr>
+          <w:p>
+            <w:pPr>
+              <w:contextualSpacing w:val="0"/>
+              <w:rPr/>
+            </w:pPr>
+            <w:r>
+              <w:rPr>
+                <w:rtl w:val="0"/>
+              </w:rPr>
+              <w:t xml:space="preserve">Performance requirements</w:t>
+            </w:r>
+          </w:p>
+        </w:tc>
+        <w:tc>
+          <w:tcPr>
+            <w:shd w:fill="auto" w:val="clear"/>
+            <w:tcMar>
+              <w:top w:w="100.0" w:type="dxa"/>
+              <w:left w:w="100.0" w:type="dxa"/>
+              <w:bottom w:w="100.0" w:type="dxa"/>
+              <w:right w:w="100.0" w:type="dxa"/>
+            </w:tcMar>
+            <w:vAlign w:val="top"/>
+          </w:tcPr>
+          <w:p>
+            <w:pPr>
+              <w:keepNext w:val="0"/>
+              <w:keepLines w:val="0"/>
+              <w:widowControl w:val="0"/>
+              <w:pBdr>
+                <w:top w:space="0" w:sz="0" w:val="nil"/>
+                <w:left w:space="0" w:sz="0" w:val="nil"/>
+                <w:bottom w:space="0" w:sz="0" w:val="nil"/>
+                <w:right w:space="0" w:sz="0" w:val="nil"/>
+                <w:between w:space="0" w:sz="0" w:val="nil"/>
+              </w:pBdr>
+              <w:shd w:fill="auto" w:val="clear"/>
+              <w:spacing w:after="0" w:before="0" w:line="240" w:lineRule="auto"/>
+              <w:ind w:left="0" w:right="0" w:firstLine="0"/>
+              <w:contextualSpacing w:val="0"/>
+              <w:jc w:val="left"/>
+              <w:rPr/>
+            </w:pPr>
+            <w:r>
+              <w:rPr>
+                <w:rtl w:val="0"/>
+              </w:rPr>
+              <w:t xml:space="preserve">If requirements are not met, product may run slowly or crash</w:t>
+            </w:r>
+          </w:p>
+        </w:tc>
+        <w:tc>
+          <w:tcPr>
+            <w:shd w:fill="auto" w:val="clear"/>
+            <w:tcMar>
+              <w:top w:w="100.0" w:type="dxa"/>
+              <w:left w:w="100.0" w:type="dxa"/>
+              <w:bottom w:w="100.0" w:type="dxa"/>
+              <w:right w:w="100.0" w:type="dxa"/>
+            </w:tcMar>
+            <w:vAlign w:val="top"/>
+          </w:tcPr>
+          <w:p>
+            <w:pPr>
+              <w:keepNext w:val="0"/>
+              <w:keepLines w:val="0"/>
+              <w:widowControl w:val="0"/>
+              <w:pBdr>
+                <w:top w:space="0" w:sz="0" w:val="nil"/>
+                <w:left w:space="0" w:sz="0" w:val="nil"/>
+                <w:bottom w:space="0" w:sz="0" w:val="nil"/>
+                <w:right w:space="0" w:sz="0" w:val="nil"/>
+                <w:between w:space="0" w:sz="0" w:val="nil"/>
+              </w:pBdr>
+              <w:shd w:fill="auto" w:val="clear"/>
+              <w:spacing w:after="0" w:before="0" w:line="240" w:lineRule="auto"/>
+              <w:ind w:left="0" w:right="0" w:firstLine="0"/>
+              <w:contextualSpacing w:val="0"/>
+              <w:jc w:val="left"/>
+              <w:rPr/>
+            </w:pPr>
+            <w:r>
+              <w:rPr>
+                <w:rtl w:val="0"/>
+              </w:rPr>
+              <w:t xml:space="preserve">Ensure minimum requirements are presented (if necessary) to users</w:t>
+            </w:r>
+          </w:p>
+        </w:tc>
+      </w:tr>
+      <w:tr>
+        <w:tc>
+          <w:tcPr>
+            <w:shd w:fill="auto" w:val="clear"/>
+            <w:tcMar>
+              <w:top w:w="100.0" w:type="dxa"/>
+              <w:left w:w="100.0" w:type="dxa"/>
+              <w:bottom w:w="100.0" w:type="dxa"/>
+              <w:right w:w="100.0" w:type="dxa"/>
+            </w:tcMar>
+            <w:vAlign w:val="top"/>
+          </w:tcPr>
+          <w:p>
+            <w:pPr>
+              <w:keepNext w:val="0"/>
+              <w:keepLines w:val="0"/>
+              <w:widowControl w:val="0"/>
+              <w:pBdr>
+                <w:top w:space="0" w:sz="0" w:val="nil"/>
+                <w:left w:space="0" w:sz="0" w:val="nil"/>
+                <w:bottom w:space="0" w:sz="0" w:val="nil"/>
+                <w:right w:space="0" w:sz="0" w:val="nil"/>
+                <w:between w:space="0" w:sz="0" w:val="nil"/>
+              </w:pBdr>
+              <w:shd w:fill="auto" w:val="clear"/>
+              <w:spacing w:after="0" w:before="0" w:line="240" w:lineRule="auto"/>
+              <w:ind w:left="0" w:right="0" w:firstLine="0"/>
+              <w:contextualSpacing w:val="0"/>
+              <w:jc w:val="left"/>
+              <w:rPr/>
+            </w:pPr>
+            <w:r>
+              <w:rPr>
+                <w:rtl w:val="0"/>
+              </w:rPr>
+              <w:t xml:space="preserve">Persistent storage and transactions</w:t>
+            </w:r>
+          </w:p>
+        </w:tc>
+        <w:tc>
+          <w:tcPr>
+            <w:shd w:fill="auto" w:val="clear"/>
+            <w:tcMar>
+              <w:top w:w="100.0" w:type="dxa"/>
+              <w:left w:w="100.0" w:type="dxa"/>
+              <w:bottom w:w="100.0" w:type="dxa"/>
+              <w:right w:w="100.0" w:type="dxa"/>
+            </w:tcMar>
+            <w:vAlign w:val="top"/>
+          </w:tcPr>
+          <w:p>
+            <w:pPr>
+              <w:keepNext w:val="0"/>
+              <w:keepLines w:val="0"/>
+              <w:widowControl w:val="0"/>
+              <w:pBdr>
+                <w:top w:space="0" w:sz="0" w:val="nil"/>
+                <w:left w:space="0" w:sz="0" w:val="nil"/>
+                <w:bottom w:space="0" w:sz="0" w:val="nil"/>
+                <w:right w:space="0" w:sz="0" w:val="nil"/>
+                <w:between w:space="0" w:sz="0" w:val="nil"/>
+              </w:pBdr>
+              <w:shd w:fill="auto" w:val="clear"/>
+              <w:spacing w:after="0" w:before="0" w:line="240" w:lineRule="auto"/>
+              <w:ind w:left="0" w:right="0" w:firstLine="0"/>
+              <w:contextualSpacing w:val="0"/>
+              <w:jc w:val="left"/>
+              <w:rPr/>
+            </w:pPr>
+            <w:r>
+              <w:rPr>
+                <w:rtl w:val="0"/>
+              </w:rPr>
+              <w:t xml:space="preserve">If considerable memory is required to save the data, it may slow down the device / product, may stop working.</w:t>
+            </w:r>
+          </w:p>
+          <w:p>
+            <w:pPr>
+              <w:keepNext w:val="0"/>
+              <w:keepLines w:val="0"/>
+              <w:widowControl w:val="0"/>
+              <w:pBdr>
+                <w:top w:space="0" w:sz="0" w:val="nil"/>
+                <w:left w:space="0" w:sz="0" w:val="nil"/>
+                <w:bottom w:space="0" w:sz="0" w:val="nil"/>
+                <w:right w:space="0" w:sz="0" w:val="nil"/>
+                <w:between w:space="0" w:sz="0" w:val="nil"/>
+              </w:pBdr>
+              <w:shd w:fill="auto" w:val="clear"/>
+              <w:spacing w:after="0" w:before="0" w:line="240" w:lineRule="auto"/>
+              <w:ind w:left="0" w:right="0" w:firstLine="0"/>
+              <w:contextualSpacing w:val="0"/>
+              <w:jc w:val="left"/>
+              <w:rPr/>
+            </w:pPr>
+            <w:r>
+              <w:rPr>
+                <w:rtl w:val="0"/>
+              </w:rPr>
+              <w:t xml:space="preserve">Unless SQL injection is prevented, product open to attack.</w:t>
+            </w:r>
+          </w:p>
+        </w:tc>
+        <w:tc>
+          <w:tcPr>
+            <w:shd w:fill="auto" w:val="clear"/>
+            <w:tcMar>
+              <w:top w:w="100.0" w:type="dxa"/>
+              <w:left w:w="100.0" w:type="dxa"/>
+              <w:bottom w:w="100.0" w:type="dxa"/>
+              <w:right w:w="100.0" w:type="dxa"/>
+            </w:tcMar>
+            <w:vAlign w:val="top"/>
+          </w:tcPr>
+          <w:p>
+            <w:pPr>
+              <w:keepNext w:val="0"/>
+              <w:keepLines w:val="0"/>
+              <w:widowControl w:val="0"/>
+              <w:pBdr>
+                <w:top w:space="0" w:sz="0" w:val="nil"/>
+                <w:left w:space="0" w:sz="0" w:val="nil"/>
+                <w:bottom w:space="0" w:sz="0" w:val="nil"/>
+                <w:right w:space="0" w:sz="0" w:val="nil"/>
+                <w:between w:space="0" w:sz="0" w:val="nil"/>
+              </w:pBdr>
+              <w:shd w:fill="auto" w:val="clear"/>
+              <w:spacing w:after="0" w:before="0" w:line="240" w:lineRule="auto"/>
+              <w:ind w:left="0" w:right="0" w:firstLine="0"/>
+              <w:contextualSpacing w:val="0"/>
+              <w:jc w:val="left"/>
+              <w:rPr/>
+            </w:pPr>
+            <w:r>
+              <w:rPr>
+                <w:rtl w:val="0"/>
+              </w:rPr>
+              <w:t xml:space="preserve">Use preventative techniques for SQL injection.  Ensure that data is stored as efficiently as possible.</w:t>
+            </w:r>
+          </w:p>
+        </w:tc>
+      </w:tr>
+      <w:tr>
+        <w:tc>
+          <w:tcPr>
+            <w:shd w:fill="auto" w:val="clear"/>
+            <w:tcMar>
+              <w:top w:w="100.0" w:type="dxa"/>
+              <w:left w:w="100.0" w:type="dxa"/>
+              <w:bottom w:w="100.0" w:type="dxa"/>
+              <w:right w:w="100.0" w:type="dxa"/>
+            </w:tcMar>
+            <w:vAlign w:val="top"/>
+          </w:tcPr>
+          <w:p>
+            <w:pPr>
+              <w:keepNext w:val="0"/>
+              <w:keepLines w:val="0"/>
+              <w:widowControl w:val="0"/>
+              <w:pBdr>
+                <w:top w:space="0" w:sz="0" w:val="nil"/>
+                <w:left w:space="0" w:sz="0" w:val="nil"/>
+                <w:bottom w:space="0" w:sz="0" w:val="nil"/>
+                <w:right w:space="0" w:sz="0" w:val="nil"/>
+                <w:between w:space="0" w:sz="0" w:val="nil"/>
+              </w:pBdr>
+              <w:shd w:fill="auto" w:val="clear"/>
+              <w:spacing w:after="0" w:before="0" w:line="240" w:lineRule="auto"/>
+              <w:ind w:left="0" w:right="0" w:firstLine="0"/>
+              <w:contextualSpacing w:val="0"/>
+              <w:jc w:val="left"/>
+              <w:rPr/>
+            </w:pPr>
+            <w:r>
+              <w:rPr>
+                <w:rtl w:val="0"/>
+              </w:rPr>
+              <w:t xml:space="preserve">Usability</w:t>
+            </w:r>
+          </w:p>
+        </w:tc>
+        <w:tc>
+          <w:tcPr>
+            <w:shd w:fill="auto" w:val="clear"/>
+            <w:tcMar>
+              <w:top w:w="100.0" w:type="dxa"/>
+              <w:left w:w="100.0" w:type="dxa"/>
+              <w:bottom w:w="100.0" w:type="dxa"/>
+              <w:right w:w="100.0" w:type="dxa"/>
+            </w:tcMar>
+            <w:vAlign w:val="top"/>
+          </w:tcPr>
+          <w:p>
+            <w:pPr>
+              <w:keepNext w:val="0"/>
+              <w:keepLines w:val="0"/>
+              <w:widowControl w:val="0"/>
+              <w:pBdr>
+                <w:top w:space="0" w:sz="0" w:val="nil"/>
+                <w:left w:space="0" w:sz="0" w:val="nil"/>
+                <w:bottom w:space="0" w:sz="0" w:val="nil"/>
+                <w:right w:space="0" w:sz="0" w:val="nil"/>
+                <w:between w:space="0" w:sz="0" w:val="nil"/>
+              </w:pBdr>
+              <w:shd w:fill="auto" w:val="clear"/>
+              <w:spacing w:after="0" w:before="0" w:line="240" w:lineRule="auto"/>
+              <w:ind w:left="0" w:right="0" w:firstLine="0"/>
+              <w:contextualSpacing w:val="0"/>
+              <w:jc w:val="left"/>
+              <w:rPr/>
+            </w:pPr>
+            <w:r>
+              <w:rPr>
+                <w:rtl w:val="0"/>
+              </w:rPr>
+              <w:t xml:space="preserve">If not intuitive or accessible to all, users may have difficulty using product - may choose not to use again. </w:t>
+            </w:r>
+          </w:p>
+          <w:p>
+            <w:pPr>
+              <w:keepNext w:val="0"/>
+              <w:keepLines w:val="0"/>
+              <w:widowControl w:val="0"/>
+              <w:pBdr>
+                <w:top w:space="0" w:sz="0" w:val="nil"/>
+                <w:left w:space="0" w:sz="0" w:val="nil"/>
+                <w:bottom w:space="0" w:sz="0" w:val="nil"/>
+                <w:right w:space="0" w:sz="0" w:val="nil"/>
+                <w:between w:space="0" w:sz="0" w:val="nil"/>
+              </w:pBdr>
+              <w:shd w:fill="auto" w:val="clear"/>
+              <w:spacing w:after="0" w:before="0" w:line="240" w:lineRule="auto"/>
+              <w:ind w:left="0" w:right="0" w:firstLine="0"/>
+              <w:contextualSpacing w:val="0"/>
+              <w:jc w:val="left"/>
+              <w:rPr/>
+            </w:pPr>
+            <w:r>
+              <w:rPr>
+                <w:rtl w:val="0"/>
+              </w:rPr>
+            </w:r>
+          </w:p>
+        </w:tc>
+        <w:tc>
+          <w:tcPr>
+            <w:shd w:fill="auto" w:val="clear"/>
+            <w:tcMar>
+              <w:top w:w="100.0" w:type="dxa"/>
+              <w:left w:w="100.0" w:type="dxa"/>
+              <w:bottom w:w="100.0" w:type="dxa"/>
+              <w:right w:w="100.0" w:type="dxa"/>
+            </w:tcMar>
+            <w:vAlign w:val="top"/>
+          </w:tcPr>
+          <w:p>
+            <w:pPr>
+              <w:keepNext w:val="0"/>
+              <w:keepLines w:val="0"/>
+              <w:widowControl w:val="0"/>
+              <w:pBdr>
+                <w:top w:space="0" w:sz="0" w:val="nil"/>
+                <w:left w:space="0" w:sz="0" w:val="nil"/>
+                <w:bottom w:space="0" w:sz="0" w:val="nil"/>
+                <w:right w:space="0" w:sz="0" w:val="nil"/>
+                <w:between w:space="0" w:sz="0" w:val="nil"/>
+              </w:pBdr>
+              <w:shd w:fill="auto" w:val="clear"/>
+              <w:spacing w:after="0" w:before="0" w:line="240" w:lineRule="auto"/>
+              <w:ind w:left="0" w:right="0" w:firstLine="0"/>
+              <w:contextualSpacing w:val="0"/>
+              <w:jc w:val="left"/>
+              <w:rPr/>
+            </w:pPr>
+            <w:r>
+              <w:rPr>
+                <w:rtl w:val="0"/>
+              </w:rPr>
+              <w:t xml:space="preserve">Ensure that consideration is given at design stage and throughout to the usability of the product and accessibility for all prospective users (design for all).</w:t>
+            </w:r>
+          </w:p>
+        </w:tc>
+      </w:tr>
+      <w:tr>
+        <w:tc>
+          <w:tcPr>
+            <w:shd w:fill="auto" w:val="clear"/>
+            <w:tcMar>
+              <w:top w:w="100.0" w:type="dxa"/>
+              <w:left w:w="100.0" w:type="dxa"/>
+              <w:bottom w:w="100.0" w:type="dxa"/>
+              <w:right w:w="100.0" w:type="dxa"/>
+            </w:tcMar>
+            <w:vAlign w:val="top"/>
+          </w:tcPr>
+          <w:p>
+            <w:pPr>
+              <w:keepNext w:val="0"/>
+              <w:keepLines w:val="0"/>
+              <w:widowControl w:val="0"/>
+              <w:pBdr>
+                <w:top w:space="0" w:sz="0" w:val="nil"/>
+                <w:left w:space="0" w:sz="0" w:val="nil"/>
+                <w:bottom w:space="0" w:sz="0" w:val="nil"/>
+                <w:right w:space="0" w:sz="0" w:val="nil"/>
+                <w:between w:space="0" w:sz="0" w:val="nil"/>
+              </w:pBdr>
+              <w:shd w:fill="auto" w:val="clear"/>
+              <w:spacing w:after="0" w:before="0" w:line="240" w:lineRule="auto"/>
+              <w:ind w:left="0" w:right="0" w:firstLine="0"/>
+              <w:contextualSpacing w:val="0"/>
+              <w:jc w:val="left"/>
+              <w:rPr/>
+            </w:pPr>
+            <w:r>
+              <w:rPr>
+                <w:rtl w:val="0"/>
+              </w:rPr>
+              <w:t xml:space="preserve">Budgets</w:t>
+            </w:r>
+          </w:p>
+        </w:tc>
+        <w:tc>
+          <w:tcPr>
+            <w:shd w:fill="auto" w:val="clear"/>
+            <w:tcMar>
+              <w:top w:w="100.0" w:type="dxa"/>
+              <w:left w:w="100.0" w:type="dxa"/>
+              <w:bottom w:w="100.0" w:type="dxa"/>
+              <w:right w:w="100.0" w:type="dxa"/>
+            </w:tcMar>
+            <w:vAlign w:val="top"/>
+          </w:tcPr>
+          <w:p>
+            <w:pPr>
+              <w:keepNext w:val="0"/>
+              <w:keepLines w:val="0"/>
+              <w:widowControl w:val="0"/>
+              <w:pBdr>
+                <w:top w:space="0" w:sz="0" w:val="nil"/>
+                <w:left w:space="0" w:sz="0" w:val="nil"/>
+                <w:bottom w:space="0" w:sz="0" w:val="nil"/>
+                <w:right w:space="0" w:sz="0" w:val="nil"/>
+                <w:between w:space="0" w:sz="0" w:val="nil"/>
+              </w:pBdr>
+              <w:shd w:fill="auto" w:val="clear"/>
+              <w:spacing w:after="0" w:before="0" w:line="240" w:lineRule="auto"/>
+              <w:ind w:left="0" w:right="0" w:firstLine="0"/>
+              <w:contextualSpacing w:val="0"/>
+              <w:jc w:val="left"/>
+              <w:rPr/>
+            </w:pPr>
+            <w:r>
+              <w:rPr>
+                <w:rtl w:val="0"/>
+              </w:rPr>
+              <w:t xml:space="preserve">Product may not reach completion if over budget.  May not be maintainable in future if not.</w:t>
+            </w:r>
+          </w:p>
+        </w:tc>
+        <w:tc>
+          <w:tcPr>
+            <w:shd w:fill="auto" w:val="clear"/>
+            <w:tcMar>
+              <w:top w:w="100.0" w:type="dxa"/>
+              <w:left w:w="100.0" w:type="dxa"/>
+              <w:bottom w:w="100.0" w:type="dxa"/>
+              <w:right w:w="100.0" w:type="dxa"/>
+            </w:tcMar>
+            <w:vAlign w:val="top"/>
+          </w:tcPr>
+          <w:p>
+            <w:pPr>
+              <w:keepNext w:val="0"/>
+              <w:keepLines w:val="0"/>
+              <w:widowControl w:val="0"/>
+              <w:pBdr>
+                <w:top w:space="0" w:sz="0" w:val="nil"/>
+                <w:left w:space="0" w:sz="0" w:val="nil"/>
+                <w:bottom w:space="0" w:sz="0" w:val="nil"/>
+                <w:right w:space="0" w:sz="0" w:val="nil"/>
+                <w:between w:space="0" w:sz="0" w:val="nil"/>
+              </w:pBdr>
+              <w:shd w:fill="auto" w:val="clear"/>
+              <w:spacing w:after="0" w:before="0" w:line="240" w:lineRule="auto"/>
+              <w:ind w:left="0" w:right="0" w:firstLine="0"/>
+              <w:contextualSpacing w:val="0"/>
+              <w:jc w:val="left"/>
+              <w:rPr/>
+            </w:pPr>
+            <w:r>
+              <w:rPr>
+                <w:rtl w:val="0"/>
+              </w:rPr>
+              <w:t xml:space="preserve">Stick to given budget and review progress regularly.</w:t>
+            </w:r>
+          </w:p>
+        </w:tc>
+      </w:tr>
+      <w:tr>
+        <w:tc>
+          <w:tcPr>
+            <w:shd w:fill="auto" w:val="clear"/>
+            <w:tcMar>
+              <w:top w:w="100.0" w:type="dxa"/>
+              <w:left w:w="100.0" w:type="dxa"/>
+              <w:bottom w:w="100.0" w:type="dxa"/>
+              <w:right w:w="100.0" w:type="dxa"/>
+            </w:tcMar>
+            <w:vAlign w:val="top"/>
+          </w:tcPr>
+          <w:p>
+            <w:pPr>
+              <w:keepNext w:val="0"/>
+              <w:keepLines w:val="0"/>
+              <w:widowControl w:val="0"/>
+              <w:pBdr>
+                <w:top w:space="0" w:sz="0" w:val="nil"/>
+                <w:left w:space="0" w:sz="0" w:val="nil"/>
+                <w:bottom w:space="0" w:sz="0" w:val="nil"/>
+                <w:right w:space="0" w:sz="0" w:val="nil"/>
+                <w:between w:space="0" w:sz="0" w:val="nil"/>
+              </w:pBdr>
+              <w:shd w:fill="auto" w:val="clear"/>
+              <w:spacing w:after="0" w:before="0" w:line="240" w:lineRule="auto"/>
+              <w:ind w:left="0" w:right="0" w:firstLine="0"/>
+              <w:contextualSpacing w:val="0"/>
+              <w:jc w:val="left"/>
+              <w:rPr/>
+            </w:pPr>
+            <w:r>
+              <w:rPr>
+                <w:rtl w:val="0"/>
+              </w:rPr>
+              <w:t xml:space="preserve">Time</w:t>
+            </w:r>
+          </w:p>
+        </w:tc>
+        <w:tc>
+          <w:tcPr>
+            <w:shd w:fill="auto" w:val="clear"/>
+            <w:tcMar>
+              <w:top w:w="100.0" w:type="dxa"/>
+              <w:left w:w="100.0" w:type="dxa"/>
+              <w:bottom w:w="100.0" w:type="dxa"/>
+              <w:right w:w="100.0" w:type="dxa"/>
+            </w:tcMar>
+            <w:vAlign w:val="top"/>
+          </w:tcPr>
+          <w:p>
+            <w:pPr>
+              <w:keepNext w:val="0"/>
+              <w:keepLines w:val="0"/>
+              <w:widowControl w:val="0"/>
+              <w:pBdr>
+                <w:top w:space="0" w:sz="0" w:val="nil"/>
+                <w:left w:space="0" w:sz="0" w:val="nil"/>
+                <w:bottom w:space="0" w:sz="0" w:val="nil"/>
+                <w:right w:space="0" w:sz="0" w:val="nil"/>
+                <w:between w:space="0" w:sz="0" w:val="nil"/>
+              </w:pBdr>
+              <w:shd w:fill="auto" w:val="clear"/>
+              <w:spacing w:after="0" w:before="0" w:line="240" w:lineRule="auto"/>
+              <w:ind w:left="0" w:right="0" w:firstLine="0"/>
+              <w:contextualSpacing w:val="0"/>
+              <w:jc w:val="left"/>
+              <w:rPr/>
+            </w:pPr>
+            <w:r>
+              <w:rPr>
+                <w:rtl w:val="0"/>
+              </w:rPr>
+              <w:t xml:space="preserve">Additional functionality may not be created if time runs out.  The product may not be as good for the customer as a result.  </w:t>
+            </w:r>
+          </w:p>
+          <w:p>
+            <w:pPr>
+              <w:keepNext w:val="0"/>
+              <w:keepLines w:val="0"/>
+              <w:widowControl w:val="0"/>
+              <w:pBdr>
+                <w:top w:space="0" w:sz="0" w:val="nil"/>
+                <w:left w:space="0" w:sz="0" w:val="nil"/>
+                <w:bottom w:space="0" w:sz="0" w:val="nil"/>
+                <w:right w:space="0" w:sz="0" w:val="nil"/>
+                <w:between w:space="0" w:sz="0" w:val="nil"/>
+              </w:pBdr>
+              <w:shd w:fill="auto" w:val="clear"/>
+              <w:spacing w:after="0" w:before="0" w:line="240" w:lineRule="auto"/>
+              <w:ind w:left="0" w:right="0" w:firstLine="0"/>
+              <w:contextualSpacing w:val="0"/>
+              <w:jc w:val="left"/>
+              <w:rPr/>
+            </w:pPr>
+            <w:r>
+              <w:rPr>
+                <w:rtl w:val="0"/>
+              </w:rPr>
+              <w:t xml:space="preserve">Product may not be as user friendly as a result of time pressures.</w:t>
+            </w:r>
+          </w:p>
+        </w:tc>
+        <w:tc>
+          <w:tcPr>
+            <w:shd w:fill="auto" w:val="clear"/>
+            <w:tcMar>
+              <w:top w:w="100.0" w:type="dxa"/>
+              <w:left w:w="100.0" w:type="dxa"/>
+              <w:bottom w:w="100.0" w:type="dxa"/>
+              <w:right w:w="100.0" w:type="dxa"/>
+            </w:tcMar>
+            <w:vAlign w:val="top"/>
+          </w:tcPr>
+          <w:p>
+            <w:pPr>
+              <w:keepNext w:val="0"/>
+              <w:keepLines w:val="0"/>
+              <w:widowControl w:val="0"/>
+              <w:pBdr>
+                <w:top w:space="0" w:sz="0" w:val="nil"/>
+                <w:left w:space="0" w:sz="0" w:val="nil"/>
+                <w:bottom w:space="0" w:sz="0" w:val="nil"/>
+                <w:right w:space="0" w:sz="0" w:val="nil"/>
+                <w:between w:space="0" w:sz="0" w:val="nil"/>
+              </w:pBdr>
+              <w:shd w:fill="auto" w:val="clear"/>
+              <w:spacing w:after="0" w:before="0" w:line="240" w:lineRule="auto"/>
+              <w:ind w:left="0" w:right="0" w:firstLine="0"/>
+              <w:contextualSpacing w:val="0"/>
+              <w:jc w:val="left"/>
+              <w:rPr/>
+            </w:pPr>
+            <w:r>
+              <w:rPr>
+                <w:rtl w:val="0"/>
+              </w:rPr>
+              <w:t xml:space="preserve">Plan the creation process as much as possible and regularly iterate over the work completed to ensure completed on time.</w:t>
+            </w:r>
+          </w:p>
+        </w:tc>
+      </w:tr>
+    </w:tbl>
+    <w:p>
+      <w:pPr>
+        <w:contextualSpacing w:val="0"/>
+        <w:rPr/>
+      </w:pPr>
+      <w:r>
+        <w:rPr>
+          <w:rtl w:val="0"/>
+        </w:rPr>
+      </w:r>
+    </w:p>
+    <w:p>
+      <w:pPr>
+        <w:contextualSpacing w:val="0"/>
+        <w:rPr/>
+      </w:pPr>
+      <w:r>
+        <w:rPr>
+          <w:rtl w:val="0"/>
+        </w:rPr>
+        <w:tab/>
+        <w:tab/>
+        <w:tab/>
+        <w:tab/>
+        <w:tab/>
+        <w:tab/>
+        <w:t xml:space="preserve"> </w:t>
+        <w:tab/>
+        <w:tab/>
+        <w:tab/>
+        <w:tab/>
+        <w:tab/>
+      </w:r>
+    </w:p>
+    <w:p>
+      <w:pPr>
+        <w:contextualSpacing w:val="0"/>
+        <w:rPr/>
+      </w:pPr>
+      <w:r>
+        <w:rPr>
+          <w:rtl w:val="0"/>
+        </w:rPr>
+        <w:tab/>
+        <w:tab/>
+        <w:tab/>
+        <w:tab/>
+      </w:r>
+    </w:p>
+    <w:p>
+      <w:pPr>
+        <w:contextualSpacing w:val="0"/>
+        <w:rPr/>
+      </w:pPr>
+      <w:r>
+        <w:rPr>
+          <w:rtl w:val="0"/>
+        </w:rPr>
+        <w:tab/>
+        <w:tab/>
+        <w:tab/>
+      </w:r>
+    </w:p>
+    <w:p>
+      <w:pPr>
+        <w:contextualSpacing w:val="0"/>
+        <w:rPr/>
+      </w:pPr>
+      <w:r>
+        <w:rPr>
+          <w:rtl w:val="0"/>
+        </w:rPr>
+      </w:r>
+    </w:p>
+    <w:p>
+      <w:pPr>
+        <w:contextualSpacing w:val="0"/>
+        <w:rPr/>
+      </w:pPr>
+      <w:r>
+        <w:rPr>
+          <w:rtl w:val="0"/>
+        </w:rPr>
+        <w:tab/>
+        <w:tab/>
       </w:r>
     </w:p>
     <w:p>
@@ -499,6 +1691,7 @@
         <w:sz w:val="22"/>
         <w:szCs w:val="22"/>
         <w:u w:val="none"/>
+        <w:shd w:fill="auto" w:val="clear"/>
         <w:vertAlign w:val="baseline"/>
         <w:lang w:val="en"/>
       </w:rPr>
@@ -651,5 +1844,18 @@
       <w:szCs w:val="30"/>
     </w:rPr>
   </w:style>
+  <w:style w:type="table" w:styleId="Table1">
+    <w:basedOn w:val="TableNormal"/>
+    <w:tblPr>
+      <w:tblStyleRowBandSize w:val="1"/>
+      <w:tblStyleColBandSize w:val="1"/>
+      <w:tblCellMar>
+        <w:top w:w="100.0" w:type="dxa"/>
+        <w:left w:w="100.0" w:type="dxa"/>
+        <w:bottom w:w="100.0" w:type="dxa"/>
+        <w:right w:w="100.0" w:type="dxa"/>
+      </w:tblCellMar>
+    </w:tblPr>
+  </w:style>
 </w:styles>
 </file>
</xml_diff>